<commit_message>
Added C to the potential languages for the app
</commit_message>
<xml_diff>
--- a/Time Management and Callendar integration.docx
+++ b/Time Management and Callendar integration.docx
@@ -7,7 +7,7 @@
         <w:pStyle w:val="Heading1"/>
         <w:jc w:val="center"/>
       </w:pPr>
-      <w:bookmarkStart w:id="0" w:name="_Toc180663088"/>
+      <w:bookmarkStart w:id="0" w:name="_Toc182599001"/>
       <w:r>
         <w:t>Time Management and Callendar integration</w:t>
       </w:r>
@@ -56,9 +56,9 @@
             <w:rPr>
               <w:rFonts w:eastAsiaTheme="minorEastAsia"/>
               <w:noProof/>
-              <w:sz w:val="24"/>
-              <w:szCs w:val="24"/>
+              <w:kern w:val="0"/>
               <w:lang w:eastAsia="en-GB"/>
+              <w14:ligatures w14:val="none"/>
             </w:rPr>
           </w:pPr>
           <w:r>
@@ -70,7 +70,7 @@
           <w:r>
             <w:fldChar w:fldCharType="separate"/>
           </w:r>
-          <w:hyperlink w:anchor="_Toc180663088" w:history="1">
+          <w:hyperlink w:anchor="_Toc182599001" w:history="1">
             <w:r>
               <w:rPr>
                 <w:rStyle w:val="Hyperlink"/>
@@ -97,7 +97,7 @@
                 <w:noProof/>
                 <w:webHidden/>
               </w:rPr>
-              <w:instrText xml:space="preserve"> PAGEREF _Toc180663088 \h </w:instrText>
+              <w:instrText xml:space="preserve"> PAGEREF _Toc182599001 \h </w:instrText>
             </w:r>
             <w:r>
               <w:rPr>
@@ -137,12 +137,12 @@
             <w:rPr>
               <w:rFonts w:eastAsiaTheme="minorEastAsia"/>
               <w:noProof/>
-              <w:sz w:val="24"/>
-              <w:szCs w:val="24"/>
+              <w:kern w:val="0"/>
               <w:lang w:eastAsia="en-GB"/>
+              <w14:ligatures w14:val="none"/>
             </w:rPr>
           </w:pPr>
-          <w:hyperlink w:anchor="_Toc180663089" w:history="1">
+          <w:hyperlink w:anchor="_Toc182599002" w:history="1">
             <w:r>
               <w:rPr>
                 <w:rStyle w:val="Hyperlink"/>
@@ -169,7 +169,7 @@
                 <w:noProof/>
                 <w:webHidden/>
               </w:rPr>
-              <w:instrText xml:space="preserve"> PAGEREF _Toc180663089 \h </w:instrText>
+              <w:instrText xml:space="preserve"> PAGEREF _Toc182599002 \h </w:instrText>
             </w:r>
             <w:r>
               <w:rPr>
@@ -209,18 +209,18 @@
             <w:rPr>
               <w:rFonts w:eastAsiaTheme="minorEastAsia"/>
               <w:noProof/>
-              <w:sz w:val="24"/>
-              <w:szCs w:val="24"/>
+              <w:kern w:val="0"/>
               <w:lang w:eastAsia="en-GB"/>
+              <w14:ligatures w14:val="none"/>
             </w:rPr>
           </w:pPr>
-          <w:hyperlink w:anchor="_Toc180663090" w:history="1">
+          <w:hyperlink w:anchor="_Toc182599003" w:history="1">
             <w:r>
               <w:rPr>
                 <w:rStyle w:val="Hyperlink"/>
                 <w:noProof/>
               </w:rPr>
-              <w:t>Language Used</w:t>
+              <w:t>Languages</w:t>
             </w:r>
             <w:r>
               <w:rPr>
@@ -241,7 +241,7 @@
                 <w:noProof/>
                 <w:webHidden/>
               </w:rPr>
-              <w:instrText xml:space="preserve"> PAGEREF _Toc180663090 \h </w:instrText>
+              <w:instrText xml:space="preserve"> PAGEREF _Toc182599003 \h </w:instrText>
             </w:r>
             <w:r>
               <w:rPr>
@@ -281,18 +281,18 @@
             <w:rPr>
               <w:rFonts w:eastAsiaTheme="minorEastAsia"/>
               <w:noProof/>
-              <w:sz w:val="24"/>
-              <w:szCs w:val="24"/>
+              <w:kern w:val="0"/>
               <w:lang w:eastAsia="en-GB"/>
+              <w14:ligatures w14:val="none"/>
             </w:rPr>
           </w:pPr>
-          <w:hyperlink w:anchor="_Toc180663091" w:history="1">
+          <w:hyperlink w:anchor="_Toc182599004" w:history="1">
             <w:r>
               <w:rPr>
                 <w:rStyle w:val="Hyperlink"/>
                 <w:noProof/>
               </w:rPr>
-              <w:t>Libraries and APIs</w:t>
+              <w:t>Competition</w:t>
             </w:r>
             <w:r>
               <w:rPr>
@@ -313,7 +313,7 @@
                 <w:noProof/>
                 <w:webHidden/>
               </w:rPr>
-              <w:instrText xml:space="preserve"> PAGEREF _Toc180663091 \h </w:instrText>
+              <w:instrText xml:space="preserve"> PAGEREF _Toc182599004 \h </w:instrText>
             </w:r>
             <w:r>
               <w:rPr>
@@ -333,7 +333,7 @@
                 <w:noProof/>
                 <w:webHidden/>
               </w:rPr>
-              <w:t>1</w:t>
+              <w:t>2</w:t>
             </w:r>
             <w:r>
               <w:rPr>
@@ -353,18 +353,18 @@
             <w:rPr>
               <w:rFonts w:eastAsiaTheme="minorEastAsia"/>
               <w:noProof/>
-              <w:sz w:val="24"/>
-              <w:szCs w:val="24"/>
+              <w:kern w:val="0"/>
               <w:lang w:eastAsia="en-GB"/>
+              <w14:ligatures w14:val="none"/>
             </w:rPr>
           </w:pPr>
-          <w:hyperlink w:anchor="_Toc180663092" w:history="1">
+          <w:hyperlink w:anchor="_Toc182599005" w:history="1">
             <w:r>
               <w:rPr>
                 <w:rStyle w:val="Hyperlink"/>
                 <w:noProof/>
               </w:rPr>
-              <w:t>Competition</w:t>
+              <w:t>Realistic Deadlines</w:t>
             </w:r>
             <w:r>
               <w:rPr>
@@ -385,7 +385,7 @@
                 <w:noProof/>
                 <w:webHidden/>
               </w:rPr>
-              <w:instrText xml:space="preserve"> PAGEREF _Toc180663092 \h </w:instrText>
+              <w:instrText xml:space="preserve"> PAGEREF _Toc182599005 \h </w:instrText>
             </w:r>
             <w:r>
               <w:rPr>
@@ -405,79 +405,7 @@
                 <w:noProof/>
                 <w:webHidden/>
               </w:rPr>
-              <w:t>1</w:t>
-            </w:r>
-            <w:r>
-              <w:rPr>
-                <w:noProof/>
-                <w:webHidden/>
-              </w:rPr>
-              <w:fldChar w:fldCharType="end"/>
-            </w:r>
-          </w:hyperlink>
-        </w:p>
-        <w:p>
-          <w:pPr>
-            <w:pStyle w:val="TOC3"/>
-            <w:tabs>
-              <w:tab w:val="right" w:leader="dot" w:pos="9016"/>
-            </w:tabs>
-            <w:rPr>
-              <w:rFonts w:eastAsiaTheme="minorEastAsia"/>
-              <w:noProof/>
-              <w:sz w:val="24"/>
-              <w:szCs w:val="24"/>
-              <w:lang w:eastAsia="en-GB"/>
-            </w:rPr>
-          </w:pPr>
-          <w:hyperlink w:anchor="_Toc180663093" w:history="1">
-            <w:r>
-              <w:rPr>
-                <w:rStyle w:val="Hyperlink"/>
-                <w:noProof/>
-              </w:rPr>
-              <w:t>Realistic Deadlines</w:t>
-            </w:r>
-            <w:r>
-              <w:rPr>
-                <w:noProof/>
-                <w:webHidden/>
-              </w:rPr>
-              <w:tab/>
-            </w:r>
-            <w:r>
-              <w:rPr>
-                <w:noProof/>
-                <w:webHidden/>
-              </w:rPr>
-              <w:fldChar w:fldCharType="begin"/>
-            </w:r>
-            <w:r>
-              <w:rPr>
-                <w:noProof/>
-                <w:webHidden/>
-              </w:rPr>
-              <w:instrText xml:space="preserve"> PAGEREF _Toc180663093 \h </w:instrText>
-            </w:r>
-            <w:r>
-              <w:rPr>
-                <w:noProof/>
-                <w:webHidden/>
-              </w:rPr>
-            </w:r>
-            <w:r>
-              <w:rPr>
-                <w:noProof/>
-                <w:webHidden/>
-              </w:rPr>
-              <w:fldChar w:fldCharType="separate"/>
-            </w:r>
-            <w:r>
-              <w:rPr>
-                <w:noProof/>
-                <w:webHidden/>
-              </w:rPr>
-              <w:t>1</w:t>
+              <w:t>2</w:t>
             </w:r>
             <w:r>
               <w:rPr>
@@ -504,7 +432,7 @@
       <w:pPr>
         <w:pStyle w:val="Heading2"/>
       </w:pPr>
-      <w:bookmarkStart w:id="1" w:name="_Toc180663089"/>
+      <w:bookmarkStart w:id="1" w:name="_Toc182599002"/>
       <w:r>
         <w:t>Research</w:t>
       </w:r>
@@ -514,14 +442,14 @@
       <w:pPr>
         <w:pStyle w:val="Heading3"/>
       </w:pPr>
-      <w:bookmarkStart w:id="2" w:name="_Toc180663090"/>
+      <w:bookmarkStart w:id="2" w:name="_Toc182599003"/>
       <w:r>
         <w:t>Language</w:t>
       </w:r>
+      <w:r>
+        <w:t>s</w:t>
+      </w:r>
       <w:bookmarkEnd w:id="2"/>
-      <w:r>
-        <w:t>s</w:t>
-      </w:r>
     </w:p>
     <w:p>
       <w:pPr>
@@ -544,7 +472,7 @@
         <w:pStyle w:val="Heading4"/>
       </w:pPr>
       <w:r>
-        <w:t xml:space="preserve">Language choices </w:t>
+        <w:t>Language choices</w:t>
       </w:r>
     </w:p>
     <w:p>
@@ -683,17 +611,56 @@
         <w:t>Node.js</w:t>
       </w:r>
       <w:r>
-        <w:t xml:space="preserve"> - </w:t>
-      </w:r>
-      <w:r>
-        <w:t>completely new will have to learn how to use in conjunction with JavaScript.</w:t>
+        <w:t xml:space="preserve"> - completely new will have to learn how to use in conjunction with JavaScript.</w:t>
+      </w:r>
+    </w:p>
+    <w:p>
+      <w:pPr>
+        <w:pStyle w:val="Heading5"/>
+      </w:pPr>
+      <w:r>
+        <w:t>C</w:t>
+      </w:r>
+    </w:p>
+    <w:p>
+      <w:r>
+        <w:t>Will have to learn a new language from the ground up but will be useful for future software development. Including Uni and Working environment.</w:t>
+      </w:r>
+    </w:p>
+    <w:p>
+      <w:pPr>
+        <w:pStyle w:val="Heading6"/>
+      </w:pPr>
+      <w:r>
+        <w:t>Libraries</w:t>
+      </w:r>
+    </w:p>
+    <w:p>
+      <w:r>
+        <w:t xml:space="preserve">STB is the main single header library used for almost anything in C, </w:t>
+      </w:r>
+      <w:proofErr w:type="gramStart"/>
+      <w:r>
+        <w:t>Probably</w:t>
+      </w:r>
+      <w:proofErr w:type="gramEnd"/>
+      <w:r>
+        <w:t xml:space="preserve"> will need a </w:t>
+      </w:r>
+      <w:proofErr w:type="spellStart"/>
+      <w:r>
+        <w:t>ui</w:t>
+      </w:r>
+      <w:proofErr w:type="spellEnd"/>
+      <w:r>
+        <w:t xml:space="preserve"> interface library as well, need to research.</w:t>
       </w:r>
     </w:p>
     <w:p>
       <w:pPr>
         <w:pStyle w:val="Heading3"/>
       </w:pPr>
-      <w:bookmarkStart w:id="3" w:name="_Toc180663092"/>
+      <w:bookmarkStart w:id="3" w:name="_Toc182599004"/>
       <w:r>
         <w:lastRenderedPageBreak/>
         <w:t>Competition</w:t>
@@ -731,7 +698,7 @@
       <w:pPr>
         <w:pStyle w:val="Heading3"/>
       </w:pPr>
-      <w:bookmarkStart w:id="4" w:name="_Toc180663093"/>
+      <w:bookmarkStart w:id="4" w:name="_Toc182599005"/>
       <w:r>
         <w:t>Realistic Deadlines</w:t>
       </w:r>

</xml_diff>